<commit_message>
indsat comment til guide
</commit_message>
<xml_diff>
--- a/Git Guide.docx
+++ b/Git Guide.docx
@@ -1,6 +1,6 @@
 
 <file path=word/document.xml><?xml version="1.0" encoding="utf-8"?>
-<w:document xmlns:wpc="http://schemas.microsoft.com/office/word/2010/wordprocessingCanvas" xmlns:cx="http://schemas.microsoft.com/office/drawing/2014/chartex" xmlns:cx1="http://schemas.microsoft.com/office/drawing/2015/9/8/chartex" xmlns:mc="http://schemas.openxmlformats.org/markup-compatibility/2006" xmlns:o="urn:schemas-microsoft-com:office:office" xmlns:r="http://schemas.openxmlformats.org/officeDocument/2006/relationships" xmlns:m="http://schemas.openxmlformats.org/officeDocument/2006/math" xmlns:v="urn:schemas-microsoft-com:vml" xmlns:wp14="http://schemas.microsoft.com/office/word/2010/wordprocessingDrawing" xmlns:wp="http://schemas.openxmlformats.org/drawingml/2006/wordprocessingDrawing" xmlns:w10="urn:schemas-microsoft-com:office:word" xmlns:w="http://schemas.openxmlformats.org/wordprocessingml/2006/main" xmlns:w14="http://schemas.microsoft.com/office/word/2010/wordml" xmlns:w15="http://schemas.microsoft.com/office/word/2012/wordml" xmlns:w16se="http://schemas.microsoft.com/office/word/2015/wordml/symex" xmlns:wpg="http://schemas.microsoft.com/office/word/2010/wordprocessingGroup" xmlns:wpi="http://schemas.microsoft.com/office/word/2010/wordprocessingInk" xmlns:wne="http://schemas.microsoft.com/office/word/2006/wordml" xmlns:wps="http://schemas.microsoft.com/office/word/2010/wordprocessingShape" mc:Ignorable="w14 w15 w16se wp14">
+<w:document xmlns:wpc="http://schemas.microsoft.com/office/word/2010/wordprocessingCanvas" xmlns:cx="http://schemas.microsoft.com/office/drawing/2014/chartex" xmlns:cx1="http://schemas.microsoft.com/office/drawing/2015/9/8/chartex" xmlns:cx2="http://schemas.microsoft.com/office/drawing/2015/10/21/chartex" xmlns:cx3="http://schemas.microsoft.com/office/drawing/2016/5/9/chartex" xmlns:cx4="http://schemas.microsoft.com/office/drawing/2016/5/10/chartex" xmlns:cx5="http://schemas.microsoft.com/office/drawing/2016/5/11/chartex" xmlns:cx6="http://schemas.microsoft.com/office/drawing/2016/5/12/chartex" xmlns:cx7="http://schemas.microsoft.com/office/drawing/2016/5/13/chartex" xmlns:cx8="http://schemas.microsoft.com/office/drawing/2016/5/14/chartex" xmlns:mc="http://schemas.openxmlformats.org/markup-compatibility/2006" xmlns:aink="http://schemas.microsoft.com/office/drawing/2016/ink" xmlns:am3d="http://schemas.microsoft.com/office/drawing/2017/model3d" xmlns:o="urn:schemas-microsoft-com:office:office" xmlns:r="http://schemas.openxmlformats.org/officeDocument/2006/relationships" xmlns:m="http://schemas.openxmlformats.org/officeDocument/2006/math" xmlns:v="urn:schemas-microsoft-com:vml" xmlns:wp14="http://schemas.microsoft.com/office/word/2010/wordprocessingDrawing" xmlns:wp="http://schemas.openxmlformats.org/drawingml/2006/wordprocessingDrawing" xmlns:w10="urn:schemas-microsoft-com:office:word" xmlns:w="http://schemas.openxmlformats.org/wordprocessingml/2006/main" xmlns:w14="http://schemas.microsoft.com/office/word/2010/wordml" xmlns:w15="http://schemas.microsoft.com/office/word/2012/wordml" xmlns:w16cid="http://schemas.microsoft.com/office/word/2016/wordml/cid" xmlns:w16se="http://schemas.microsoft.com/office/word/2015/wordml/symex" xmlns:wpg="http://schemas.microsoft.com/office/word/2010/wordprocessingGroup" xmlns:wpi="http://schemas.microsoft.com/office/word/2010/wordprocessingInk" xmlns:wne="http://schemas.microsoft.com/office/word/2006/wordml" xmlns:wps="http://schemas.microsoft.com/office/word/2010/wordprocessingShape" mc:Ignorable="w14 w15 w16se w16cid wp14">
   <w:body>
     <w:p>
       <w:pPr>
@@ -111,7 +111,7 @@
     </w:p>
     <w:p>
       <w:pPr>
-        <w:pStyle w:val="Heading2"/>
+        <w:pStyle w:val="Overskrift2"/>
         <w:shd w:val="clear" w:color="auto" w:fill="FFFFFF"/>
         <w:spacing w:before="0" w:after="150"/>
         <w:rPr>
@@ -503,7 +503,7 @@
       </w:r>
       <w:r>
         <w:rPr>
-          <w:rStyle w:val="HTMLCode"/>
+          <w:rStyle w:val="HTML-kode"/>
           <w:rFonts w:ascii="Consolas" w:eastAsiaTheme="minorHAnsi" w:hAnsi="Consolas"/>
           <w:color w:val="333333"/>
           <w:sz w:val="18"/>
@@ -543,7 +543,7 @@
       </w:r>
       <w:r>
         <w:rPr>
-          <w:rStyle w:val="Strong"/>
+          <w:rStyle w:val="Strk"/>
           <w:rFonts w:ascii="Verdana" w:hAnsi="Verdana"/>
           <w:color w:val="333333"/>
           <w:sz w:val="18"/>
@@ -671,42 +671,12 @@
           <w:szCs w:val="18"/>
           <w:shd w:val="clear" w:color="auto" w:fill="FFFFFF"/>
         </w:rPr>
-        <w:t>N</w:t>
-      </w:r>
-      <w:r>
-        <w:rPr>
-          <w:rFonts w:ascii="Verdana" w:hAnsi="Verdana"/>
-          <w:color w:val="333333"/>
-          <w:sz w:val="18"/>
-          <w:szCs w:val="18"/>
-          <w:shd w:val="clear" w:color="auto" w:fill="FFFFFF"/>
-        </w:rPr>
-        <w:t>u har du så repoet liggende lokalt og det du fremover laver</w:t>
-      </w:r>
-      <w:r>
-        <w:rPr>
-          <w:rFonts w:ascii="Verdana" w:hAnsi="Verdana"/>
-          <w:color w:val="333333"/>
-          <w:sz w:val="18"/>
-          <w:szCs w:val="18"/>
-          <w:shd w:val="clear" w:color="auto" w:fill="FFFFFF"/>
-        </w:rPr>
-        <w:t>,</w:t>
-      </w:r>
-      <w:r>
-        <w:rPr>
-          <w:rFonts w:ascii="Verdana" w:hAnsi="Verdana"/>
-          <w:color w:val="333333"/>
-          <w:sz w:val="18"/>
-          <w:szCs w:val="18"/>
-          <w:shd w:val="clear" w:color="auto" w:fill="FFFFFF"/>
-        </w:rPr>
-        <w:t xml:space="preserve"> ligger kun lokalt indtil du har "commited" dine ændringer, og "pushed" dem til clouden.</w:t>
-      </w:r>
-    </w:p>
-    <w:p>
-      <w:pPr>
-        <w:pStyle w:val="Heading2"/>
+        <w:t>Nu har du så repoet liggende lokalt og det du fremover laver, ligger kun lokalt indtil du har "commited" dine ændringer, og "pushed" dem til clouden.</w:t>
+      </w:r>
+    </w:p>
+    <w:p>
+      <w:pPr>
+        <w:pStyle w:val="Overskrift2"/>
         <w:shd w:val="clear" w:color="auto" w:fill="FFFFFF"/>
         <w:spacing w:before="0" w:after="150"/>
         <w:rPr>
@@ -772,7 +742,7 @@
     </w:p>
     <w:p>
       <w:pPr>
-        <w:pStyle w:val="Heading3"/>
+        <w:pStyle w:val="Overskrift3"/>
         <w:shd w:val="clear" w:color="auto" w:fill="FFFFFF"/>
         <w:spacing w:before="0" w:after="150"/>
         <w:rPr>
@@ -786,7 +756,7 @@
       <w:bookmarkEnd w:id="0"/>
       <w:r>
         <w:rPr>
-          <w:rStyle w:val="Emphasis"/>
+          <w:rStyle w:val="Fremhv"/>
           <w:rFonts w:ascii="Trebuchet MS" w:hAnsi="Trebuchet MS"/>
           <w:color w:val="555555"/>
           <w:sz w:val="20"/>
@@ -837,7 +807,7 @@
       </w:r>
       <w:r>
         <w:rPr>
-          <w:rStyle w:val="HTMLCode"/>
+          <w:rStyle w:val="HTML-kode"/>
           <w:rFonts w:ascii="Consolas" w:hAnsi="Consolas"/>
           <w:b/>
           <w:bCs/>
@@ -866,7 +836,7 @@
       </w:r>
       <w:r>
         <w:rPr>
-          <w:rStyle w:val="Strong"/>
+          <w:rStyle w:val="Strk"/>
           <w:rFonts w:ascii="Verdana" w:hAnsi="Verdana"/>
           <w:color w:val="333333"/>
           <w:sz w:val="18"/>
@@ -955,7 +925,7 @@
     </w:p>
     <w:p>
       <w:pPr>
-        <w:pStyle w:val="Heading3"/>
+        <w:pStyle w:val="Overskrift3"/>
         <w:shd w:val="clear" w:color="auto" w:fill="FFFFFF"/>
         <w:spacing w:before="0" w:after="150"/>
         <w:rPr>
@@ -967,7 +937,7 @@
       </w:pPr>
       <w:r>
         <w:rPr>
-          <w:rStyle w:val="Emphasis"/>
+          <w:rStyle w:val="Fremhv"/>
           <w:rFonts w:ascii="Trebuchet MS" w:hAnsi="Trebuchet MS"/>
           <w:color w:val="555555"/>
           <w:sz w:val="20"/>
@@ -1018,7 +988,7 @@
       </w:r>
       <w:r>
         <w:rPr>
-          <w:rStyle w:val="Strong"/>
+          <w:rStyle w:val="Strk"/>
           <w:rFonts w:ascii="Verdana" w:hAnsi="Verdana"/>
           <w:color w:val="333333"/>
           <w:sz w:val="18"/>
@@ -1116,7 +1086,7 @@
       </w:pPr>
       <w:r>
         <w:rPr>
-          <w:rStyle w:val="HTMLCode"/>
+          <w:rStyle w:val="HTML-kode"/>
           <w:rFonts w:ascii="Consolas" w:hAnsi="Consolas"/>
           <w:b/>
           <w:bCs/>
@@ -1187,7 +1157,7 @@
       </w:pPr>
       <w:r>
         <w:rPr>
-          <w:rStyle w:val="HTMLCode"/>
+          <w:rStyle w:val="HTML-kode"/>
           <w:rFonts w:ascii="Consolas" w:hAnsi="Consolas"/>
           <w:b/>
           <w:bCs/>
@@ -1208,7 +1178,7 @@
       </w:r>
       <w:r>
         <w:rPr>
-          <w:rStyle w:val="Strong"/>
+          <w:rStyle w:val="Strk"/>
           <w:rFonts w:ascii="Verdana" w:eastAsiaTheme="majorEastAsia" w:hAnsi="Verdana"/>
           <w:color w:val="333333"/>
           <w:sz w:val="18"/>
@@ -1249,7 +1219,7 @@
       </w:r>
       <w:r>
         <w:rPr>
-          <w:rStyle w:val="HTMLCode"/>
+          <w:rStyle w:val="HTML-kode"/>
           <w:rFonts w:ascii="Consolas" w:hAnsi="Consolas"/>
           <w:b/>
           <w:bCs/>
@@ -1281,7 +1251,7 @@
       </w:pPr>
       <w:r>
         <w:rPr>
-          <w:rStyle w:val="HTMLCode"/>
+          <w:rStyle w:val="HTML-kode"/>
           <w:rFonts w:ascii="Consolas" w:hAnsi="Consolas"/>
           <w:b/>
           <w:bCs/>
@@ -1301,7 +1271,7 @@
       </w:r>
       <w:r>
         <w:rPr>
-          <w:rStyle w:val="HTMLCode"/>
+          <w:rStyle w:val="HTML-kode"/>
           <w:rFonts w:ascii="Consolas" w:hAnsi="Consolas"/>
           <w:b/>
           <w:bCs/>
@@ -1320,7 +1290,7 @@
       </w:r>
       <w:r>
         <w:rPr>
-          <w:rStyle w:val="HTMLCode"/>
+          <w:rStyle w:val="HTML-kode"/>
           <w:rFonts w:ascii="Consolas" w:hAnsi="Consolas"/>
           <w:b/>
           <w:bCs/>
@@ -1350,7 +1320,7 @@
     </w:p>
     <w:p>
       <w:pPr>
-        <w:pStyle w:val="Heading3"/>
+        <w:pStyle w:val="Overskrift3"/>
         <w:shd w:val="clear" w:color="auto" w:fill="FFFFFF"/>
         <w:spacing w:before="0" w:after="150"/>
         <w:rPr>
@@ -1364,7 +1334,7 @@
       <w:bookmarkEnd w:id="1"/>
       <w:r>
         <w:rPr>
-          <w:rStyle w:val="Emphasis"/>
+          <w:rStyle w:val="Fremhv"/>
           <w:rFonts w:ascii="Trebuchet MS" w:hAnsi="Trebuchet MS"/>
           <w:color w:val="555555"/>
           <w:sz w:val="20"/>
@@ -1378,7 +1348,7 @@
         <w:pStyle w:val="NormalWeb"/>
         <w:shd w:val="clear" w:color="auto" w:fill="FFFFFF"/>
         <w:rPr>
-          <w:rStyle w:val="HTMLCode"/>
+          <w:rStyle w:val="HTML-kode"/>
           <w:rFonts w:ascii="Consolas" w:hAnsi="Consolas"/>
           <w:b/>
           <w:bCs/>
@@ -1406,7 +1376,7 @@
       </w:r>
       <w:r>
         <w:rPr>
-          <w:rStyle w:val="HTMLCode"/>
+          <w:rStyle w:val="HTML-kode"/>
           <w:rFonts w:ascii="Consolas" w:hAnsi="Consolas"/>
           <w:b/>
           <w:bCs/>
@@ -1443,7 +1413,7 @@
         <w:pStyle w:val="NormalWeb"/>
         <w:shd w:val="clear" w:color="auto" w:fill="FFFFFF"/>
         <w:rPr>
-          <w:rStyle w:val="Emphasis"/>
+          <w:rStyle w:val="Fremhv"/>
           <w:rFonts w:ascii="Verdana" w:hAnsi="Verdana"/>
           <w:i w:val="0"/>
           <w:iCs w:val="0"/>
@@ -1505,11 +1475,11 @@
     </w:p>
     <w:p>
       <w:pPr>
-        <w:pStyle w:val="Heading3"/>
+        <w:pStyle w:val="Overskrift3"/>
         <w:shd w:val="clear" w:color="auto" w:fill="FFFFFF"/>
         <w:spacing w:before="0" w:after="150"/>
         <w:rPr>
-          <w:rStyle w:val="Emphasis"/>
+          <w:rStyle w:val="Fremhv"/>
           <w:rFonts w:ascii="Trebuchet MS" w:hAnsi="Trebuchet MS"/>
           <w:color w:val="555555"/>
           <w:sz w:val="20"/>
@@ -1525,7 +1495,7 @@
     <w:p/>
     <w:p>
       <w:pPr>
-        <w:pStyle w:val="Heading3"/>
+        <w:pStyle w:val="Overskrift3"/>
         <w:shd w:val="clear" w:color="auto" w:fill="FFFFFF"/>
         <w:spacing w:before="0" w:after="150"/>
         <w:rPr>
@@ -1537,7 +1507,7 @@
       </w:pPr>
       <w:r>
         <w:rPr>
-          <w:rStyle w:val="Emphasis"/>
+          <w:rStyle w:val="Fremhv"/>
           <w:rFonts w:ascii="Trebuchet MS" w:hAnsi="Trebuchet MS"/>
           <w:color w:val="555555"/>
           <w:sz w:val="20"/>
@@ -1546,6 +1516,18 @@
         <w:lastRenderedPageBreak/>
         <w:t>git commit</w:t>
       </w:r>
+      <w:r>
+        <w:rPr>
+          <w:rStyle w:val="Fremhv"/>
+          <w:rFonts w:ascii="Trebuchet MS" w:hAnsi="Trebuchet MS"/>
+          <w:color w:val="555555"/>
+          <w:sz w:val="20"/>
+          <w:szCs w:val="20"/>
+        </w:rPr>
+        <w:t xml:space="preserve"> -m ”kommentar”</w:t>
+      </w:r>
+      <w:bookmarkStart w:id="2" w:name="_GoBack"/>
+      <w:bookmarkEnd w:id="2"/>
     </w:p>
     <w:p>
       <w:pPr>
@@ -1664,7 +1646,7 @@
     </w:p>
     <w:p>
       <w:pPr>
-        <w:pStyle w:val="Heading3"/>
+        <w:pStyle w:val="Overskrift3"/>
         <w:shd w:val="clear" w:color="auto" w:fill="FFFFFF"/>
         <w:spacing w:before="0" w:after="150"/>
         <w:rPr>
@@ -1676,7 +1658,7 @@
       </w:pPr>
       <w:r>
         <w:rPr>
-          <w:rStyle w:val="Emphasis"/>
+          <w:rStyle w:val="Fremhv"/>
           <w:rFonts w:ascii="Trebuchet MS" w:hAnsi="Trebuchet MS"/>
           <w:color w:val="555555"/>
           <w:sz w:val="20"/>
@@ -1707,7 +1689,7 @@
       </w:r>
       <w:r>
         <w:rPr>
-          <w:rStyle w:val="HTMLCode"/>
+          <w:rStyle w:val="HTML-kode"/>
           <w:rFonts w:ascii="Consolas" w:eastAsiaTheme="majorEastAsia" w:hAnsi="Consolas"/>
           <w:b/>
           <w:bCs/>
@@ -1715,52 +1697,15 @@
         </w:rPr>
         <w:t>git push</w:t>
       </w:r>
-      <w:bookmarkStart w:id="2" w:name="_GoBack"/>
-      <w:bookmarkEnd w:id="2"/>
-      <w:r>
-        <w:rPr>
-          <w:rFonts w:ascii="Verdana" w:hAnsi="Verdana"/>
-          <w:color w:val="333333"/>
-          <w:sz w:val="18"/>
-          <w:szCs w:val="18"/>
-        </w:rPr>
-        <w:br/>
-      </w:r>
-      <w:r>
-        <w:rPr>
-          <w:rFonts w:ascii="Verdana" w:hAnsi="Verdana"/>
-          <w:color w:val="333333"/>
-          <w:sz w:val="18"/>
-          <w:szCs w:val="18"/>
-        </w:rPr>
-        <w:t>I</w:t>
-      </w:r>
-      <w:r>
-        <w:rPr>
-          <w:rFonts w:ascii="Verdana" w:hAnsi="Verdana"/>
-          <w:color w:val="333333"/>
-          <w:sz w:val="18"/>
-          <w:szCs w:val="18"/>
-        </w:rPr>
-        <w:t xml:space="preserve"> kan </w:t>
-      </w:r>
-      <w:r>
-        <w:rPr>
-          <w:rFonts w:ascii="Verdana" w:hAnsi="Verdana"/>
-          <w:color w:val="333333"/>
-          <w:sz w:val="18"/>
-          <w:szCs w:val="18"/>
-        </w:rPr>
-        <w:t xml:space="preserve">nu </w:t>
-      </w:r>
-      <w:r>
-        <w:rPr>
-          <w:rFonts w:ascii="Verdana" w:hAnsi="Verdana"/>
-          <w:color w:val="333333"/>
-          <w:sz w:val="18"/>
-          <w:szCs w:val="18"/>
-        </w:rPr>
-        <w:t>begynde at arbejde på projektet. HAVE FUN! You will cause git is fun!</w:t>
+      <w:r>
+        <w:rPr>
+          <w:rFonts w:ascii="Verdana" w:hAnsi="Verdana"/>
+          <w:color w:val="333333"/>
+          <w:sz w:val="18"/>
+          <w:szCs w:val="18"/>
+        </w:rPr>
+        <w:br/>
+        <w:t>I kan nu begynde at arbejde på projektet. HAVE FUN! You will cause git is fun!</w:t>
       </w:r>
     </w:p>
     <w:p>
@@ -1823,7 +1768,7 @@
 </file>
 
 <file path=word/styles.xml><?xml version="1.0" encoding="utf-8"?>
-<w:styles xmlns:mc="http://schemas.openxmlformats.org/markup-compatibility/2006" xmlns:r="http://schemas.openxmlformats.org/officeDocument/2006/relationships" xmlns:w="http://schemas.openxmlformats.org/wordprocessingml/2006/main" xmlns:w14="http://schemas.microsoft.com/office/word/2010/wordml" xmlns:w15="http://schemas.microsoft.com/office/word/2012/wordml" xmlns:w16se="http://schemas.microsoft.com/office/word/2015/wordml/symex" mc:Ignorable="w14 w15 w16se">
+<w:styles xmlns:mc="http://schemas.openxmlformats.org/markup-compatibility/2006" xmlns:r="http://schemas.openxmlformats.org/officeDocument/2006/relationships" xmlns:w="http://schemas.openxmlformats.org/wordprocessingml/2006/main" xmlns:w14="http://schemas.microsoft.com/office/word/2010/wordml" xmlns:w15="http://schemas.microsoft.com/office/word/2012/wordml" xmlns:w16cid="http://schemas.microsoft.com/office/word/2016/wordml/cid" xmlns:w16se="http://schemas.microsoft.com/office/word/2015/wordml/symex" mc:Ignorable="w14 w15 w16se w16cid">
   <w:docDefaults>
     <w:rPrDefault>
       <w:rPr>
@@ -1839,7 +1784,7 @@
       </w:pPr>
     </w:pPrDefault>
   </w:docDefaults>
-  <w:latentStyles w:defLockedState="0" w:defUIPriority="99" w:defSemiHidden="0" w:defUnhideWhenUsed="0" w:defQFormat="0" w:count="371">
+  <w:latentStyles w:defLockedState="0" w:defUIPriority="99" w:defSemiHidden="0" w:defUnhideWhenUsed="0" w:defQFormat="0" w:count="375">
     <w:lsdException w:name="Normal" w:uiPriority="0" w:qFormat="1"/>
     <w:lsdException w:name="heading 1" w:uiPriority="9" w:qFormat="1"/>
     <w:lsdException w:name="heading 2" w:semiHidden="1" w:uiPriority="9" w:unhideWhenUsed="1" w:qFormat="1"/>
@@ -1945,7 +1890,6 @@
     <w:lsdException w:name="HTML Sample" w:semiHidden="1" w:unhideWhenUsed="1"/>
     <w:lsdException w:name="HTML Typewriter" w:semiHidden="1" w:unhideWhenUsed="1"/>
     <w:lsdException w:name="HTML Variable" w:semiHidden="1" w:unhideWhenUsed="1"/>
-    <w:lsdException w:name="Normal Table" w:semiHidden="1" w:unhideWhenUsed="1"/>
     <w:lsdException w:name="annotation subject" w:semiHidden="1" w:unhideWhenUsed="1"/>
     <w:lsdException w:name="No List" w:semiHidden="1" w:unhideWhenUsed="1"/>
     <w:lsdException w:name="Outline List 1" w:semiHidden="1" w:unhideWhenUsed="1"/>
@@ -1989,10 +1933,8 @@
     <w:lsdException w:name="Table Elegant" w:semiHidden="1" w:unhideWhenUsed="1"/>
     <w:lsdException w:name="Table Professional" w:semiHidden="1" w:unhideWhenUsed="1"/>
     <w:lsdException w:name="Table Subtle 1" w:semiHidden="1" w:unhideWhenUsed="1"/>
-    <w:lsdException w:name="Table Subtle 2" w:semiHidden="1" w:unhideWhenUsed="1"/>
     <w:lsdException w:name="Table Web 1" w:semiHidden="1" w:unhideWhenUsed="1"/>
     <w:lsdException w:name="Table Web 2" w:semiHidden="1" w:unhideWhenUsed="1"/>
-    <w:lsdException w:name="Table Web 3" w:semiHidden="1" w:unhideWhenUsed="1"/>
     <w:lsdException w:name="Balloon Text" w:semiHidden="1" w:unhideWhenUsed="1"/>
     <w:lsdException w:name="Table Grid" w:uiPriority="39"/>
     <w:lsdException w:name="Table Theme" w:semiHidden="1" w:unhideWhenUsed="1"/>
@@ -2211,15 +2153,19 @@
     <w:lsdException w:name="List Table 5 Dark Accent 6" w:uiPriority="50"/>
     <w:lsdException w:name="List Table 6 Colorful Accent 6" w:uiPriority="51"/>
     <w:lsdException w:name="List Table 7 Colorful Accent 6" w:uiPriority="52"/>
+    <w:lsdException w:name="Mention" w:semiHidden="1" w:unhideWhenUsed="1"/>
+    <w:lsdException w:name="Smart Hyperlink" w:semiHidden="1" w:unhideWhenUsed="1"/>
+    <w:lsdException w:name="Hashtag" w:semiHidden="1" w:unhideWhenUsed="1"/>
+    <w:lsdException w:name="Unresolved Mention" w:semiHidden="1" w:unhideWhenUsed="1"/>
   </w:latentStyles>
   <w:style w:type="paragraph" w:default="1" w:styleId="Normal">
     <w:name w:val="Normal"/>
     <w:qFormat/>
   </w:style>
-  <w:style w:type="paragraph" w:styleId="Heading1">
+  <w:style w:type="paragraph" w:styleId="Overskrift1">
     <w:name w:val="heading 1"/>
     <w:basedOn w:val="Normal"/>
-    <w:link w:val="Heading1Char"/>
+    <w:link w:val="Overskrift1Tegn"/>
     <w:uiPriority w:val="9"/>
     <w:qFormat/>
     <w:rsid w:val="00DF4AB6"/>
@@ -2237,11 +2183,11 @@
       <w:lang w:eastAsia="da-DK"/>
     </w:rPr>
   </w:style>
-  <w:style w:type="paragraph" w:styleId="Heading2">
+  <w:style w:type="paragraph" w:styleId="Overskrift2">
     <w:name w:val="heading 2"/>
     <w:basedOn w:val="Normal"/>
     <w:next w:val="Normal"/>
-    <w:link w:val="Heading2Char"/>
+    <w:link w:val="Overskrift2Tegn"/>
     <w:uiPriority w:val="9"/>
     <w:semiHidden/>
     <w:unhideWhenUsed/>
@@ -2260,11 +2206,11 @@
       <w:szCs w:val="26"/>
     </w:rPr>
   </w:style>
-  <w:style w:type="paragraph" w:styleId="Heading3">
+  <w:style w:type="paragraph" w:styleId="Overskrift3">
     <w:name w:val="heading 3"/>
     <w:basedOn w:val="Normal"/>
     <w:next w:val="Normal"/>
-    <w:link w:val="Heading3Char"/>
+    <w:link w:val="Overskrift3Tegn"/>
     <w:uiPriority w:val="9"/>
     <w:semiHidden/>
     <w:unhideWhenUsed/>
@@ -2283,13 +2229,13 @@
       <w:szCs w:val="24"/>
     </w:rPr>
   </w:style>
-  <w:style w:type="character" w:default="1" w:styleId="DefaultParagraphFont">
+  <w:style w:type="character" w:default="1" w:styleId="Standardskrifttypeiafsnit">
     <w:name w:val="Default Paragraph Font"/>
     <w:uiPriority w:val="1"/>
     <w:semiHidden/>
     <w:unhideWhenUsed/>
   </w:style>
-  <w:style w:type="table" w:default="1" w:styleId="TableNormal">
+  <w:style w:type="table" w:default="1" w:styleId="Tabel-Normal">
     <w:name w:val="Normal Table"/>
     <w:uiPriority w:val="99"/>
     <w:semiHidden/>
@@ -2304,16 +2250,16 @@
       </w:tblCellMar>
     </w:tblPr>
   </w:style>
-  <w:style w:type="numbering" w:default="1" w:styleId="NoList">
+  <w:style w:type="numbering" w:default="1" w:styleId="Ingenoversigt">
     <w:name w:val="No List"/>
     <w:uiPriority w:val="99"/>
     <w:semiHidden/>
     <w:unhideWhenUsed/>
   </w:style>
-  <w:style w:type="character" w:customStyle="1" w:styleId="Heading1Char">
-    <w:name w:val="Heading 1 Char"/>
-    <w:basedOn w:val="DefaultParagraphFont"/>
-    <w:link w:val="Heading1"/>
+  <w:style w:type="character" w:customStyle="1" w:styleId="Overskrift1Tegn">
+    <w:name w:val="Overskrift 1 Tegn"/>
+    <w:basedOn w:val="Standardskrifttypeiafsnit"/>
+    <w:link w:val="Overskrift1"/>
     <w:uiPriority w:val="9"/>
     <w:rsid w:val="00DF4AB6"/>
     <w:rPr>
@@ -2342,10 +2288,10 @@
       <w:lang w:eastAsia="da-DK"/>
     </w:rPr>
   </w:style>
-  <w:style w:type="character" w:customStyle="1" w:styleId="Heading2Char">
-    <w:name w:val="Heading 2 Char"/>
-    <w:basedOn w:val="DefaultParagraphFont"/>
-    <w:link w:val="Heading2"/>
+  <w:style w:type="character" w:customStyle="1" w:styleId="Overskrift2Tegn">
+    <w:name w:val="Overskrift 2 Tegn"/>
+    <w:basedOn w:val="Standardskrifttypeiafsnit"/>
+    <w:link w:val="Overskrift2"/>
     <w:uiPriority w:val="9"/>
     <w:semiHidden/>
     <w:rsid w:val="00DF4AB6"/>
@@ -2356,9 +2302,9 @@
       <w:szCs w:val="26"/>
     </w:rPr>
   </w:style>
-  <w:style w:type="character" w:styleId="HTMLCode">
+  <w:style w:type="character" w:styleId="HTML-kode">
     <w:name w:val="HTML Code"/>
-    <w:basedOn w:val="DefaultParagraphFont"/>
+    <w:basedOn w:val="Standardskrifttypeiafsnit"/>
     <w:uiPriority w:val="99"/>
     <w:semiHidden/>
     <w:unhideWhenUsed/>
@@ -2369,9 +2315,9 @@
       <w:szCs w:val="20"/>
     </w:rPr>
   </w:style>
-  <w:style w:type="character" w:styleId="Strong">
+  <w:style w:type="character" w:styleId="Strk">
     <w:name w:val="Strong"/>
-    <w:basedOn w:val="DefaultParagraphFont"/>
+    <w:basedOn w:val="Standardskrifttypeiafsnit"/>
     <w:uiPriority w:val="22"/>
     <w:qFormat/>
     <w:rsid w:val="00DF4AB6"/>
@@ -2380,10 +2326,10 @@
       <w:bCs/>
     </w:rPr>
   </w:style>
-  <w:style w:type="character" w:customStyle="1" w:styleId="Heading3Char">
-    <w:name w:val="Heading 3 Char"/>
-    <w:basedOn w:val="DefaultParagraphFont"/>
-    <w:link w:val="Heading3"/>
+  <w:style w:type="character" w:customStyle="1" w:styleId="Overskrift3Tegn">
+    <w:name w:val="Overskrift 3 Tegn"/>
+    <w:basedOn w:val="Standardskrifttypeiafsnit"/>
+    <w:link w:val="Overskrift3"/>
     <w:uiPriority w:val="9"/>
     <w:semiHidden/>
     <w:rsid w:val="00F64420"/>
@@ -2396,7 +2342,7 @@
   </w:style>
   <w:style w:type="character" w:styleId="Hyperlink">
     <w:name w:val="Hyperlink"/>
-    <w:basedOn w:val="DefaultParagraphFont"/>
+    <w:basedOn w:val="Standardskrifttypeiafsnit"/>
     <w:uiPriority w:val="99"/>
     <w:semiHidden/>
     <w:unhideWhenUsed/>
@@ -2406,9 +2352,9 @@
       <w:u w:val="single"/>
     </w:rPr>
   </w:style>
-  <w:style w:type="character" w:styleId="Emphasis">
+  <w:style w:type="character" w:styleId="Fremhv">
     <w:name w:val="Emphasis"/>
-    <w:basedOn w:val="DefaultParagraphFont"/>
+    <w:basedOn w:val="Standardskrifttypeiafsnit"/>
     <w:uiPriority w:val="20"/>
     <w:qFormat/>
     <w:rsid w:val="00F64420"/>

</xml_diff>